<commit_message>
updated form i template
</commit_message>
<xml_diff>
--- a/inspectv1/static/images/Blank_Form_I_template.docx
+++ b/inspectv1/static/images/Blank_Form_I_template.docx
@@ -284,31 +284,26 @@
           <w:noProof/>
           <w:sz w:val="22"/>
         </w:rPr>
-        <w:t>«stateauth»</w:t>
+        <w:t>«</w:t>
+      </w:r>
+      <w:r>
+        <w:rPr>
+          <w:noProof/>
+        </w:rPr>
+        <w:t>stateauth</w:t>
+      </w:r>
+      <w:r>
+        <w:rPr>
+          <w:noProof/>
+          <w:sz w:val="22"/>
+        </w:rPr>
+        <w:t>»</w:t>
       </w:r>
       <w:r>
         <w:rPr>
           <w:sz w:val="22"/>
         </w:rPr>
         <w:fldChar w:fldCharType="end"/>
-      </w:r>
-      <w:r>
-        <w:rPr>
-          <w:sz w:val="22"/>
-        </w:rPr>
-        <w:tab/>
-      </w:r>
-      <w:r>
-        <w:rPr>
-          <w:sz w:val="22"/>
-        </w:rPr>
-        <w:tab/>
-      </w:r>
-      <w:r>
-        <w:rPr>
-          <w:sz w:val="22"/>
-        </w:rPr>
-        <w:tab/>
       </w:r>
       <w:r>
         <w:rPr>
@@ -678,7 +673,20 @@
           <w:noProof/>
           <w:sz w:val="22"/>
         </w:rPr>
-        <w:t>«clientname»</w:t>
+        <w:t>«</w:t>
+      </w:r>
+      <w:r>
+        <w:rPr>
+          <w:noProof/>
+          <w:szCs w:val="28"/>
+        </w:rPr>
+        <w:t>clientname</w:t>
+      </w:r>
+      <w:r>
+        <w:rPr>
+          <w:noProof/>
+        </w:rPr>
+        <w:t>»</w:t>
       </w:r>
       <w:r>
         <w:rPr>
@@ -706,9 +714,6 @@
       <w:pPr>
         <w:ind w:left="1440" w:hanging="1440"/>
         <w:jc w:val="both"/>
-        <w:rPr>
-          <w:sz w:val="22"/>
-        </w:rPr>
       </w:pPr>
       <w:r>
         <w:rPr>
@@ -728,37 +733,14 @@
         </w:rPr>
         <w:tab/>
       </w:r>
-      <w:r>
-        <w:rPr>
-          <w:sz w:val="22"/>
-        </w:rPr>
-        <w:fldChar w:fldCharType="begin"/>
-      </w:r>
-      <w:r>
-        <w:rPr>
-          <w:sz w:val="22"/>
-        </w:rPr>
-        <w:instrText xml:space="preserve"> MERGEFIELD sitename \* MERGEFORMAT </w:instrText>
-      </w:r>
-      <w:r>
-        <w:rPr>
-          <w:sz w:val="22"/>
-        </w:rPr>
-        <w:fldChar w:fldCharType="separate"/>
-      </w:r>
-      <w:r>
-        <w:rPr>
-          <w:noProof/>
-          <w:sz w:val="22"/>
-        </w:rPr>
-        <w:t>«sitename»</w:t>
-      </w:r>
-      <w:r>
-        <w:rPr>
-          <w:sz w:val="22"/>
-        </w:rPr>
-        <w:fldChar w:fldCharType="end"/>
-      </w:r>
+      <w:fldSimple w:instr=" MERGEFIELD sitename \* MERGEFORMAT ">
+        <w:r>
+          <w:rPr>
+            <w:noProof/>
+          </w:rPr>
+          <w:t>«sitename»</w:t>
+        </w:r>
+      </w:fldSimple>
     </w:p>
     <w:p>
       <w:pPr>
@@ -768,37 +750,14 @@
           <w:sz w:val="22"/>
         </w:rPr>
       </w:pPr>
-      <w:r>
-        <w:rPr>
-          <w:sz w:val="22"/>
-        </w:rPr>
-        <w:fldChar w:fldCharType="begin"/>
-      </w:r>
-      <w:r>
-        <w:rPr>
-          <w:sz w:val="22"/>
-        </w:rPr>
-        <w:instrText xml:space="preserve"> MERGEFIELD siteaddress \* MERGEFORMAT </w:instrText>
-      </w:r>
-      <w:r>
-        <w:rPr>
-          <w:sz w:val="22"/>
-        </w:rPr>
-        <w:fldChar w:fldCharType="separate"/>
-      </w:r>
-      <w:r>
-        <w:rPr>
-          <w:noProof/>
-          <w:sz w:val="22"/>
-        </w:rPr>
-        <w:t>«siteaddress»</w:t>
-      </w:r>
-      <w:r>
-        <w:rPr>
-          <w:sz w:val="22"/>
-        </w:rPr>
-        <w:fldChar w:fldCharType="end"/>
-      </w:r>
+      <w:fldSimple w:instr=" MERGEFIELD siteaddress \* MERGEFORMAT ">
+        <w:r>
+          <w:rPr>
+            <w:noProof/>
+          </w:rPr>
+          <w:t>«siteaddress»</w:t>
+        </w:r>
+      </w:fldSimple>
       <w:r>
         <w:rPr>
           <w:sz w:val="22"/>
@@ -825,14 +784,6 @@
         </w:rPr>
         <w:tab/>
       </w:r>
-    </w:p>
-    <w:p>
-      <w:pPr>
-        <w:jc w:val="both"/>
-        <w:rPr>
-          <w:sz w:val="22"/>
-        </w:rPr>
-      </w:pPr>
     </w:p>
     <w:p>
       <w:pPr>
@@ -1159,14 +1110,41 @@
       <w:r>
         <w:t xml:space="preserve">I, being the competent person responsible (as indicated by my signature below) for the visit and inspection of the above installation in Part 1, certify that the above installation for which I am responsible and have visited and inspected on </w:t>
       </w:r>
-      <w:fldSimple w:instr=" MERGEFIELD inspectiondate \* MERGEFORMAT ">
-        <w:r>
-          <w:rPr>
-            <w:noProof/>
-          </w:rPr>
-          <w:t>«inspectiondate»</w:t>
-        </w:r>
-      </w:fldSimple>
+      <w:r>
+        <w:fldChar w:fldCharType="begin"/>
+      </w:r>
+      <w:r>
+        <w:instrText xml:space="preserve"> MERGEFIELD inspectiondate \* MERGEFORMAT </w:instrText>
+      </w:r>
+      <w:r>
+        <w:fldChar w:fldCharType="separate"/>
+      </w:r>
+      <w:r>
+        <w:rPr>
+          <w:noProof/>
+        </w:rPr>
+        <w:t>«</w:t>
+      </w:r>
+      <w:r>
+        <w:rPr>
+          <w:noProof/>
+          <w:sz w:val="24"/>
+          <w:szCs w:val="28"/>
+        </w:rPr>
+        <w:t>inspectiondate</w:t>
+      </w:r>
+      <w:r>
+        <w:rPr>
+          <w:noProof/>
+        </w:rPr>
+        <w:t>»</w:t>
+      </w:r>
+      <w:r>
+        <w:rPr>
+          <w:noProof/>
+        </w:rPr>
+        <w:fldChar w:fldCharType="end"/>
+      </w:r>
       <w:r>
         <w:t xml:space="preserve"> is to the best of my knowledge and belief in accordance with the Electricity Regulations 1994 except for the defects and departures, if any, stated in Part 3 of this Certificate.</w:t>
       </w:r>
@@ -1335,74 +1313,74 @@
         </w:tabs>
         <w:jc w:val="both"/>
         <w:rPr>
-          <w:sz w:val="22"/>
-        </w:rPr>
-      </w:pPr>
-      <w:r>
-        <w:rPr>
-          <w:sz w:val="22"/>
+          <w:szCs w:val="28"/>
+        </w:rPr>
+      </w:pPr>
+      <w:r>
+        <w:rPr>
+          <w:szCs w:val="28"/>
         </w:rPr>
         <w:fldChar w:fldCharType="begin"/>
       </w:r>
       <w:r>
         <w:rPr>
-          <w:sz w:val="22"/>
+          <w:szCs w:val="28"/>
         </w:rPr>
         <w:instrText xml:space="preserve"> MERGEFIELD inspectorname \* MERGEFORMAT </w:instrText>
       </w:r>
       <w:r>
         <w:rPr>
-          <w:sz w:val="22"/>
+          <w:szCs w:val="28"/>
         </w:rPr>
         <w:fldChar w:fldCharType="separate"/>
       </w:r>
       <w:r>
         <w:rPr>
           <w:noProof/>
-          <w:sz w:val="22"/>
+          <w:szCs w:val="28"/>
         </w:rPr>
         <w:t>«inspectorname»</w:t>
       </w:r>
       <w:r>
         <w:rPr>
-          <w:sz w:val="22"/>
+          <w:szCs w:val="28"/>
         </w:rPr>
         <w:fldChar w:fldCharType="end"/>
       </w:r>
       <w:r>
         <w:rPr>
-          <w:sz w:val="22"/>
-        </w:rPr>
-        <w:tab/>
-      </w:r>
-      <w:r>
-        <w:rPr>
-          <w:sz w:val="22"/>
+          <w:szCs w:val="28"/>
+        </w:rPr>
+        <w:tab/>
+      </w:r>
+      <w:r>
+        <w:rPr>
+          <w:szCs w:val="28"/>
         </w:rPr>
         <w:fldChar w:fldCharType="begin"/>
       </w:r>
       <w:r>
         <w:rPr>
-          <w:sz w:val="22"/>
+          <w:szCs w:val="28"/>
         </w:rPr>
         <w:instrText xml:space="preserve"> MERGEFIELD certcompetency \* MERGEFORMAT </w:instrText>
       </w:r>
       <w:r>
         <w:rPr>
-          <w:sz w:val="22"/>
+          <w:szCs w:val="28"/>
         </w:rPr>
         <w:fldChar w:fldCharType="separate"/>
       </w:r>
       <w:r>
         <w:rPr>
           <w:noProof/>
-          <w:sz w:val="22"/>
+          <w:szCs w:val="28"/>
         </w:rPr>
         <w:t>«certcompetency»</w:t>
       </w:r>
       <w:r>
         <w:rPr>
-          <w:sz w:val="22"/>
+          <w:szCs w:val="28"/>
         </w:rPr>
         <w:fldChar w:fldCharType="end"/>
       </w:r>
@@ -1458,34 +1436,87 @@
           <w:tab w:val="clear" w:pos="9000"/>
           <w:tab w:val="left" w:pos="5812"/>
         </w:tabs>
-      </w:pPr>
-      <w:r>
+        <w:rPr>
+          <w:sz w:val="24"/>
+          <w:szCs w:val="28"/>
+        </w:rPr>
+      </w:pPr>
+      <w:r>
+        <w:rPr>
+          <w:sz w:val="24"/>
+          <w:szCs w:val="28"/>
+        </w:rPr>
         <w:t xml:space="preserve">Navidad Engineering </w:t>
       </w:r>
       <w:proofErr w:type="spellStart"/>
       <w:r>
+        <w:rPr>
+          <w:sz w:val="24"/>
+          <w:szCs w:val="28"/>
+        </w:rPr>
         <w:t>Sdn</w:t>
       </w:r>
       <w:proofErr w:type="spellEnd"/>
       <w:r>
+        <w:rPr>
+          <w:sz w:val="24"/>
+          <w:szCs w:val="28"/>
+        </w:rPr>
         <w:t xml:space="preserve"> </w:t>
       </w:r>
       <w:proofErr w:type="spellStart"/>
       <w:r>
+        <w:rPr>
+          <w:sz w:val="24"/>
+          <w:szCs w:val="28"/>
+        </w:rPr>
         <w:t>Bhd</w:t>
       </w:r>
       <w:proofErr w:type="spellEnd"/>
       <w:r>
-        <w:tab/>
-      </w:r>
-      <w:fldSimple w:instr=" MERGEFIELD certnumber \* MERGEFORMAT ">
-        <w:r>
-          <w:rPr>
-            <w:noProof/>
-          </w:rPr>
-          <w:t>«certnumber»</w:t>
-        </w:r>
-      </w:fldSimple>
+        <w:rPr>
+          <w:sz w:val="24"/>
+          <w:szCs w:val="28"/>
+        </w:rPr>
+        <w:tab/>
+      </w:r>
+      <w:r>
+        <w:rPr>
+          <w:sz w:val="24"/>
+          <w:szCs w:val="28"/>
+        </w:rPr>
+        <w:fldChar w:fldCharType="begin"/>
+      </w:r>
+      <w:r>
+        <w:rPr>
+          <w:sz w:val="24"/>
+          <w:szCs w:val="28"/>
+        </w:rPr>
+        <w:instrText xml:space="preserve"> MERGEFIELD certnumber \* MERGEFORMAT </w:instrText>
+      </w:r>
+      <w:r>
+        <w:rPr>
+          <w:sz w:val="24"/>
+          <w:szCs w:val="28"/>
+        </w:rPr>
+        <w:fldChar w:fldCharType="separate"/>
+      </w:r>
+      <w:r>
+        <w:rPr>
+          <w:noProof/>
+          <w:sz w:val="24"/>
+          <w:szCs w:val="28"/>
+        </w:rPr>
+        <w:t>«certnumber»</w:t>
+      </w:r>
+      <w:r>
+        <w:rPr>
+          <w:noProof/>
+          <w:sz w:val="24"/>
+          <w:szCs w:val="28"/>
+        </w:rPr>
+        <w:fldChar w:fldCharType="end"/>
+      </w:r>
     </w:p>
     <w:p>
       <w:pPr>
@@ -1516,13 +1547,13 @@
         </w:tabs>
         <w:jc w:val="both"/>
         <w:rPr>
-          <w:sz w:val="22"/>
+          <w:szCs w:val="28"/>
           <w:lang w:val="en-MY"/>
         </w:rPr>
       </w:pPr>
       <w:r>
         <w:rPr>
-          <w:sz w:val="22"/>
+          <w:szCs w:val="28"/>
           <w:lang w:val="en-MY"/>
         </w:rPr>
         <w:t xml:space="preserve">38 </w:t>
@@ -1530,7 +1561,7 @@
       <w:proofErr w:type="spellStart"/>
       <w:r>
         <w:rPr>
-          <w:sz w:val="22"/>
+          <w:szCs w:val="28"/>
           <w:lang w:val="en-MY"/>
         </w:rPr>
         <w:t>Pesiaran</w:t>
@@ -1538,7 +1569,7 @@
       <w:proofErr w:type="spellEnd"/>
       <w:r>
         <w:rPr>
-          <w:sz w:val="22"/>
+          <w:szCs w:val="28"/>
           <w:lang w:val="en-MY"/>
         </w:rPr>
         <w:t xml:space="preserve"> </w:t>
@@ -1546,7 +1577,7 @@
       <w:proofErr w:type="spellStart"/>
       <w:r>
         <w:rPr>
-          <w:sz w:val="22"/>
+          <w:szCs w:val="28"/>
           <w:lang w:val="en-MY"/>
         </w:rPr>
         <w:t>Besi</w:t>
@@ -1554,7 +1585,7 @@
       <w:proofErr w:type="spellEnd"/>
       <w:r>
         <w:rPr>
-          <w:sz w:val="22"/>
+          <w:szCs w:val="28"/>
           <w:lang w:val="en-MY"/>
         </w:rPr>
         <w:t xml:space="preserve">, </w:t>
@@ -1573,7 +1604,7 @@
       </w:pPr>
       <w:r>
         <w:rPr>
-          <w:sz w:val="22"/>
+          <w:szCs w:val="28"/>
           <w:lang w:val="en-MY"/>
         </w:rPr>
         <w:t xml:space="preserve">11600 Penang </w:t>
@@ -1682,30 +1713,51 @@
       <w:r>
         <w:tab/>
       </w:r>
-      <w:fldSimple w:instr=" MERGEFIELD inspectiondate \* MERGEFORMAT ">
-        <w:r>
-          <w:rPr>
-            <w:noProof/>
-          </w:rPr>
-          <w:t>«inspectiondate»</w:t>
-        </w:r>
-      </w:fldSimple>
-    </w:p>
-    <w:p>
-      <w:pPr>
-        <w:pStyle w:val="BodyText"/>
-        <w:tabs>
-          <w:tab w:val="clear" w:pos="9000"/>
-        </w:tabs>
-      </w:pPr>
-    </w:p>
-    <w:p>
-      <w:pPr>
-        <w:pStyle w:val="BodyText"/>
-        <w:tabs>
-          <w:tab w:val="clear" w:pos="9000"/>
-        </w:tabs>
-      </w:pPr>
+      <w:r>
+        <w:fldChar w:fldCharType="begin"/>
+      </w:r>
+      <w:r>
+        <w:instrText xml:space="preserve"> MERGEFIELD inspectiondate \* MERGEFORMAT </w:instrText>
+      </w:r>
+      <w:r>
+        <w:fldChar w:fldCharType="separate"/>
+      </w:r>
+      <w:r>
+        <w:rPr>
+          <w:noProof/>
+        </w:rPr>
+        <w:t>«</w:t>
+      </w:r>
+      <w:r>
+        <w:rPr>
+          <w:noProof/>
+          <w:sz w:val="24"/>
+          <w:szCs w:val="28"/>
+        </w:rPr>
+        <w:t>inspectiondate</w:t>
+      </w:r>
+      <w:r>
+        <w:rPr>
+          <w:noProof/>
+        </w:rPr>
+        <w:t>»</w:t>
+      </w:r>
+      <w:r>
+        <w:rPr>
+          <w:noProof/>
+        </w:rPr>
+        <w:fldChar w:fldCharType="end"/>
+      </w:r>
+    </w:p>
+    <w:p>
+      <w:pPr>
+        <w:rPr>
+          <w:sz w:val="22"/>
+        </w:rPr>
+      </w:pPr>
+      <w:r>
+        <w:br w:type="page"/>
+      </w:r>
     </w:p>
     <w:p>
       <w:pPr>
@@ -3890,6 +3942,7 @@
   <w:style w:type="character" w:default="1" w:styleId="DefaultParagraphFont">
     <w:name w:val="Default Paragraph Font"/>
     <w:uiPriority w:val="1"/>
+    <w:semiHidden/>
     <w:unhideWhenUsed/>
   </w:style>
   <w:style w:type="table" w:default="1" w:styleId="TableNormal">

</xml_diff>

<commit_message>
updated from-i fix incorrect var name
</commit_message>
<xml_diff>
--- a/inspectv1/static/images/Blank_Form_I_template.docx
+++ b/inspectv1/static/images/Blank_Form_I_template.docx
@@ -733,14 +733,27 @@
         </w:rPr>
         <w:tab/>
       </w:r>
-      <w:fldSimple w:instr=" MERGEFIELD sitename \* MERGEFORMAT ">
-        <w:r>
-          <w:rPr>
-            <w:noProof/>
-          </w:rPr>
-          <w:t>«sitename»</w:t>
-        </w:r>
-      </w:fldSimple>
+      <w:r>
+        <w:fldChar w:fldCharType="begin"/>
+      </w:r>
+      <w:r>
+        <w:instrText xml:space="preserve"> MERGEFIELD sitename \* MERGEFORMAT </w:instrText>
+      </w:r>
+      <w:r>
+        <w:fldChar w:fldCharType="separate"/>
+      </w:r>
+      <w:r>
+        <w:rPr>
+          <w:noProof/>
+        </w:rPr>
+        <w:t>«sitename»</w:t>
+      </w:r>
+      <w:r>
+        <w:rPr>
+          <w:noProof/>
+        </w:rPr>
+        <w:fldChar w:fldCharType="end"/>
+      </w:r>
     </w:p>
     <w:p>
       <w:pPr>
@@ -750,14 +763,27 @@
           <w:sz w:val="22"/>
         </w:rPr>
       </w:pPr>
-      <w:fldSimple w:instr=" MERGEFIELD siteaddress \* MERGEFORMAT ">
-        <w:r>
-          <w:rPr>
-            <w:noProof/>
-          </w:rPr>
-          <w:t>«siteaddress»</w:t>
-        </w:r>
-      </w:fldSimple>
+      <w:r>
+        <w:fldChar w:fldCharType="begin"/>
+      </w:r>
+      <w:r>
+        <w:instrText xml:space="preserve"> MERGEFIELD siteaddress \* MERGEFORMAT </w:instrText>
+      </w:r>
+      <w:r>
+        <w:fldChar w:fldCharType="separate"/>
+      </w:r>
+      <w:r>
+        <w:rPr>
+          <w:noProof/>
+        </w:rPr>
+        <w:t>«siteaddress»</w:t>
+      </w:r>
+      <w:r>
+        <w:rPr>
+          <w:noProof/>
+        </w:rPr>
+        <w:fldChar w:fldCharType="end"/>
+      </w:r>
       <w:r>
         <w:rPr>
           <w:sz w:val="22"/>
@@ -1110,20 +1136,383 @@
       <w:r>
         <w:t xml:space="preserve">I, being the competent person responsible (as indicated by my signature below) for the visit and inspection of the above installation in Part 1, certify that the above installation for which I am responsible and have visited and inspected on </w:t>
       </w:r>
-      <w:r>
+      <w:fldSimple w:instr=" MERGEFIELD inspectiondate \* MERGEFORMAT ">
+        <w:r>
+          <w:rPr>
+            <w:noProof/>
+          </w:rPr>
+          <w:t>«</w:t>
+        </w:r>
+        <w:r>
+          <w:rPr>
+            <w:noProof/>
+            <w:sz w:val="24"/>
+            <w:szCs w:val="28"/>
+          </w:rPr>
+          <w:t>inspectiondate</w:t>
+        </w:r>
+        <w:r>
+          <w:rPr>
+            <w:noProof/>
+          </w:rPr>
+          <w:t>»</w:t>
+        </w:r>
+      </w:fldSimple>
+      <w:r>
+        <w:t xml:space="preserve"> is to the best of my knowledge and belief in accordance with the Electricity Regulations 1994 except for the defects and departures, if any, stated in Part 3 of this Certificate.</w:t>
+      </w:r>
+    </w:p>
+    <w:p>
+      <w:pPr>
+        <w:pStyle w:val="BodyText"/>
+      </w:pPr>
+    </w:p>
+    <w:p>
+      <w:pPr>
+        <w:pStyle w:val="BodyText"/>
+      </w:pPr>
+      <w:r>
+        <w:t>The installation is safe for its operation.</w:t>
+      </w:r>
+    </w:p>
+    <w:p>
+      <w:pPr>
+        <w:tabs>
+          <w:tab w:val="left" w:pos="9000"/>
+        </w:tabs>
+        <w:jc w:val="both"/>
+        <w:rPr>
+          <w:sz w:val="22"/>
+        </w:rPr>
+      </w:pPr>
+    </w:p>
+    <w:p>
+      <w:pPr>
+        <w:tabs>
+          <w:tab w:val="left" w:pos="9000"/>
+        </w:tabs>
+        <w:jc w:val="both"/>
+        <w:rPr>
+          <w:sz w:val="22"/>
+        </w:rPr>
+      </w:pPr>
+      <w:r>
+        <w:rPr>
+          <w:sz w:val="22"/>
+        </w:rPr>
+        <w:t>The extent of liability of the signatory is limited to the installation described above in Part 1 as the subject of this Certificate.</w:t>
+      </w:r>
+    </w:p>
+    <w:p>
+      <w:pPr>
+        <w:tabs>
+          <w:tab w:val="left" w:pos="9000"/>
+        </w:tabs>
+        <w:jc w:val="both"/>
+        <w:rPr>
+          <w:sz w:val="22"/>
+        </w:rPr>
+      </w:pPr>
+    </w:p>
+    <w:p>
+      <w:pPr>
+        <w:tabs>
+          <w:tab w:val="left" w:pos="9000"/>
+        </w:tabs>
+        <w:jc w:val="both"/>
+        <w:rPr>
+          <w:sz w:val="22"/>
+        </w:rPr>
+      </w:pPr>
+      <w:r>
+        <w:rPr>
+          <w:sz w:val="22"/>
+        </w:rPr>
+        <w:t>For the Visit and Inspection of the installation:</w:t>
+      </w:r>
+    </w:p>
+    <w:p>
+      <w:pPr>
+        <w:tabs>
+          <w:tab w:val="left" w:pos="9000"/>
+        </w:tabs>
+        <w:jc w:val="both"/>
+        <w:rPr>
+          <w:sz w:val="22"/>
+        </w:rPr>
+      </w:pPr>
+    </w:p>
+    <w:p>
+      <w:pPr>
+        <w:jc w:val="both"/>
+        <w:rPr>
+          <w:szCs w:val="28"/>
+        </w:rPr>
+      </w:pPr>
+      <w:r>
+        <w:rPr>
+          <w:szCs w:val="28"/>
+        </w:rPr>
+        <w:t>Name (</w:t>
+      </w:r>
+      <w:r>
+        <w:rPr>
+          <w:i/>
+          <w:iCs/>
+          <w:szCs w:val="28"/>
+        </w:rPr>
+        <w:t>In Block Letters)</w:t>
+      </w:r>
+      <w:r>
+        <w:rPr>
+          <w:szCs w:val="28"/>
+        </w:rPr>
+        <w:t>:</w:t>
+      </w:r>
+      <w:r>
+        <w:rPr>
+          <w:sz w:val="22"/>
+        </w:rPr>
+        <w:t xml:space="preserve"> </w:t>
+      </w:r>
+      <w:r>
+        <w:rPr>
+          <w:sz w:val="22"/>
+        </w:rPr>
+        <w:tab/>
+      </w:r>
+      <w:r>
+        <w:rPr>
+          <w:sz w:val="22"/>
+        </w:rPr>
+        <w:tab/>
+      </w:r>
+      <w:r>
+        <w:rPr>
+          <w:sz w:val="22"/>
+        </w:rPr>
+        <w:tab/>
+      </w:r>
+      <w:r>
+        <w:rPr>
+          <w:sz w:val="22"/>
+        </w:rPr>
+        <w:tab/>
+      </w:r>
+      <w:r>
+        <w:rPr>
+          <w:sz w:val="22"/>
+        </w:rPr>
+        <w:tab/>
+      </w:r>
+      <w:r>
+        <w:rPr>
+          <w:szCs w:val="28"/>
+        </w:rPr>
+        <w:t>Certificate of Competency</w:t>
+      </w:r>
+      <w:r>
+        <w:rPr>
+          <w:sz w:val="21"/>
+          <w:szCs w:val="28"/>
+        </w:rPr>
+        <w:t>:</w:t>
+      </w:r>
+    </w:p>
+    <w:p>
+      <w:pPr>
+        <w:tabs>
+          <w:tab w:val="left" w:pos="5812"/>
+        </w:tabs>
+        <w:jc w:val="both"/>
+        <w:rPr>
+          <w:szCs w:val="28"/>
+        </w:rPr>
+      </w:pPr>
+      <w:r>
+        <w:rPr>
+          <w:szCs w:val="28"/>
+        </w:rPr>
         <w:fldChar w:fldCharType="begin"/>
       </w:r>
       <w:r>
-        <w:instrText xml:space="preserve"> MERGEFIELD inspectiondate \* MERGEFORMAT </w:instrText>
-      </w:r>
-      <w:r>
+        <w:rPr>
+          <w:szCs w:val="28"/>
+        </w:rPr>
+        <w:instrText xml:space="preserve"> MERGEFIELD inspectorname \* MERGEFORMAT </w:instrText>
+      </w:r>
+      <w:r>
+        <w:rPr>
+          <w:szCs w:val="28"/>
+        </w:rPr>
         <w:fldChar w:fldCharType="separate"/>
       </w:r>
       <w:r>
         <w:rPr>
           <w:noProof/>
-        </w:rPr>
-        <w:t>«</w:t>
+          <w:szCs w:val="28"/>
+        </w:rPr>
+        <w:t>«inspectorname»</w:t>
+      </w:r>
+      <w:r>
+        <w:rPr>
+          <w:szCs w:val="28"/>
+        </w:rPr>
+        <w:fldChar w:fldCharType="end"/>
+      </w:r>
+      <w:r>
+        <w:rPr>
+          <w:szCs w:val="28"/>
+        </w:rPr>
+        <w:tab/>
+      </w:r>
+      <w:r>
+        <w:rPr>
+          <w:szCs w:val="28"/>
+        </w:rPr>
+        <w:fldChar w:fldCharType="begin"/>
+      </w:r>
+      <w:r>
+        <w:rPr>
+          <w:szCs w:val="28"/>
+        </w:rPr>
+        <w:instrText xml:space="preserve"> MERGEFIELD certcompetency \* MERGEFORMAT </w:instrText>
+      </w:r>
+      <w:r>
+        <w:rPr>
+          <w:szCs w:val="28"/>
+        </w:rPr>
+        <w:fldChar w:fldCharType="separate"/>
+      </w:r>
+      <w:r>
+        <w:rPr>
+          <w:noProof/>
+          <w:szCs w:val="28"/>
+        </w:rPr>
+        <w:t>«certcompetency»</w:t>
+      </w:r>
+      <w:r>
+        <w:rPr>
+          <w:szCs w:val="28"/>
+        </w:rPr>
+        <w:fldChar w:fldCharType="end"/>
+      </w:r>
+    </w:p>
+    <w:p>
+      <w:pPr>
+        <w:jc w:val="both"/>
+        <w:rPr>
+          <w:sz w:val="22"/>
+        </w:rPr>
+      </w:pPr>
+    </w:p>
+    <w:p>
+      <w:pPr>
+        <w:jc w:val="both"/>
+        <w:rPr>
+          <w:sz w:val="20"/>
+        </w:rPr>
+      </w:pPr>
+      <w:r>
+        <w:t xml:space="preserve">For and on behalf of: </w:t>
+      </w:r>
+      <w:r>
+        <w:tab/>
+      </w:r>
+      <w:r>
+        <w:tab/>
+      </w:r>
+      <w:r>
+        <w:tab/>
+      </w:r>
+      <w:r>
+        <w:tab/>
+      </w:r>
+      <w:r>
+        <w:tab/>
+      </w:r>
+      <w:r>
+        <w:tab/>
+        <w:t>Certificate of Competency No.:</w:t>
+      </w:r>
+      <w:r>
+        <w:rPr>
+          <w:sz w:val="20"/>
+        </w:rPr>
+        <w:t xml:space="preserve"> </w:t>
+      </w:r>
+    </w:p>
+    <w:p>
+      <w:pPr>
+        <w:pStyle w:val="BodyText"/>
+        <w:tabs>
+          <w:tab w:val="clear" w:pos="9000"/>
+          <w:tab w:val="left" w:pos="5812"/>
+        </w:tabs>
+        <w:rPr>
+          <w:sz w:val="24"/>
+          <w:szCs w:val="28"/>
+        </w:rPr>
+      </w:pPr>
+      <w:r>
+        <w:rPr>
+          <w:sz w:val="24"/>
+          <w:szCs w:val="28"/>
+        </w:rPr>
+        <w:t xml:space="preserve">Navidad Engineering </w:t>
+      </w:r>
+      <w:proofErr w:type="spellStart"/>
+      <w:r>
+        <w:rPr>
+          <w:sz w:val="24"/>
+          <w:szCs w:val="28"/>
+        </w:rPr>
+        <w:t>Sdn</w:t>
+      </w:r>
+      <w:proofErr w:type="spellEnd"/>
+      <w:r>
+        <w:rPr>
+          <w:sz w:val="24"/>
+          <w:szCs w:val="28"/>
+        </w:rPr>
+        <w:t xml:space="preserve"> </w:t>
+      </w:r>
+      <w:proofErr w:type="spellStart"/>
+      <w:r>
+        <w:rPr>
+          <w:sz w:val="24"/>
+          <w:szCs w:val="28"/>
+        </w:rPr>
+        <w:t>Bhd</w:t>
+      </w:r>
+      <w:proofErr w:type="spellEnd"/>
+      <w:r>
+        <w:rPr>
+          <w:sz w:val="24"/>
+          <w:szCs w:val="28"/>
+        </w:rPr>
+        <w:tab/>
+      </w:r>
+      <w:r>
+        <w:rPr>
+          <w:sz w:val="24"/>
+          <w:szCs w:val="28"/>
+        </w:rPr>
+        <w:fldChar w:fldCharType="begin"/>
+      </w:r>
+      <w:r>
+        <w:rPr>
+          <w:sz w:val="24"/>
+          <w:szCs w:val="28"/>
+        </w:rPr>
+        <w:instrText xml:space="preserve"> MERGEFIELD certnumber \* MERGEFORMAT </w:instrText>
+      </w:r>
+      <w:r>
+        <w:rPr>
+          <w:sz w:val="24"/>
+          <w:szCs w:val="28"/>
+        </w:rPr>
+        <w:fldChar w:fldCharType="separate"/>
       </w:r>
       <w:r>
         <w:rPr>
@@ -1131,375 +1520,7 @@
           <w:sz w:val="24"/>
           <w:szCs w:val="28"/>
         </w:rPr>
-        <w:t>inspectiondate</w:t>
-      </w:r>
-      <w:r>
-        <w:rPr>
-          <w:noProof/>
-        </w:rPr>
-        <w:t>»</w:t>
-      </w:r>
-      <w:r>
-        <w:rPr>
-          <w:noProof/>
-        </w:rPr>
-        <w:fldChar w:fldCharType="end"/>
-      </w:r>
-      <w:r>
-        <w:t xml:space="preserve"> is to the best of my knowledge and belief in accordance with the Electricity Regulations 1994 except for the defects and departures, if any, stated in Part 3 of this Certificate.</w:t>
-      </w:r>
-    </w:p>
-    <w:p>
-      <w:pPr>
-        <w:pStyle w:val="BodyText"/>
-      </w:pPr>
-    </w:p>
-    <w:p>
-      <w:pPr>
-        <w:pStyle w:val="BodyText"/>
-      </w:pPr>
-      <w:r>
-        <w:t>The installation is safe for its operation.</w:t>
-      </w:r>
-    </w:p>
-    <w:p>
-      <w:pPr>
-        <w:tabs>
-          <w:tab w:val="left" w:pos="9000"/>
-        </w:tabs>
-        <w:jc w:val="both"/>
-        <w:rPr>
-          <w:sz w:val="22"/>
-        </w:rPr>
-      </w:pPr>
-    </w:p>
-    <w:p>
-      <w:pPr>
-        <w:tabs>
-          <w:tab w:val="left" w:pos="9000"/>
-        </w:tabs>
-        <w:jc w:val="both"/>
-        <w:rPr>
-          <w:sz w:val="22"/>
-        </w:rPr>
-      </w:pPr>
-      <w:r>
-        <w:rPr>
-          <w:sz w:val="22"/>
-        </w:rPr>
-        <w:t>The extent of liability of the signatory is limited to the installation described above in Part 1 as the subject of this Certificate.</w:t>
-      </w:r>
-    </w:p>
-    <w:p>
-      <w:pPr>
-        <w:tabs>
-          <w:tab w:val="left" w:pos="9000"/>
-        </w:tabs>
-        <w:jc w:val="both"/>
-        <w:rPr>
-          <w:sz w:val="22"/>
-        </w:rPr>
-      </w:pPr>
-    </w:p>
-    <w:p>
-      <w:pPr>
-        <w:tabs>
-          <w:tab w:val="left" w:pos="9000"/>
-        </w:tabs>
-        <w:jc w:val="both"/>
-        <w:rPr>
-          <w:sz w:val="22"/>
-        </w:rPr>
-      </w:pPr>
-      <w:r>
-        <w:rPr>
-          <w:sz w:val="22"/>
-        </w:rPr>
-        <w:t>For the Visit and Inspection of the installation:</w:t>
-      </w:r>
-    </w:p>
-    <w:p>
-      <w:pPr>
-        <w:tabs>
-          <w:tab w:val="left" w:pos="9000"/>
-        </w:tabs>
-        <w:jc w:val="both"/>
-        <w:rPr>
-          <w:sz w:val="22"/>
-        </w:rPr>
-      </w:pPr>
-    </w:p>
-    <w:p>
-      <w:pPr>
-        <w:jc w:val="both"/>
-        <w:rPr>
-          <w:szCs w:val="28"/>
-        </w:rPr>
-      </w:pPr>
-      <w:r>
-        <w:rPr>
-          <w:szCs w:val="28"/>
-        </w:rPr>
-        <w:t>Name (</w:t>
-      </w:r>
-      <w:r>
-        <w:rPr>
-          <w:i/>
-          <w:iCs/>
-          <w:szCs w:val="28"/>
-        </w:rPr>
-        <w:t>In Block Letters)</w:t>
-      </w:r>
-      <w:r>
-        <w:rPr>
-          <w:szCs w:val="28"/>
-        </w:rPr>
-        <w:t>:</w:t>
-      </w:r>
-      <w:r>
-        <w:rPr>
-          <w:sz w:val="22"/>
-        </w:rPr>
-        <w:t xml:space="preserve"> </w:t>
-      </w:r>
-      <w:r>
-        <w:rPr>
-          <w:sz w:val="22"/>
-        </w:rPr>
-        <w:tab/>
-      </w:r>
-      <w:r>
-        <w:rPr>
-          <w:sz w:val="22"/>
-        </w:rPr>
-        <w:tab/>
-      </w:r>
-      <w:r>
-        <w:rPr>
-          <w:sz w:val="22"/>
-        </w:rPr>
-        <w:tab/>
-      </w:r>
-      <w:r>
-        <w:rPr>
-          <w:sz w:val="22"/>
-        </w:rPr>
-        <w:tab/>
-      </w:r>
-      <w:r>
-        <w:rPr>
-          <w:sz w:val="22"/>
-        </w:rPr>
-        <w:tab/>
-      </w:r>
-      <w:r>
-        <w:rPr>
-          <w:szCs w:val="28"/>
-        </w:rPr>
-        <w:t>Certificate of Competency</w:t>
-      </w:r>
-      <w:r>
-        <w:rPr>
-          <w:sz w:val="21"/>
-          <w:szCs w:val="28"/>
-        </w:rPr>
-        <w:t>:</w:t>
-      </w:r>
-    </w:p>
-    <w:p>
-      <w:pPr>
-        <w:tabs>
-          <w:tab w:val="left" w:pos="5812"/>
-        </w:tabs>
-        <w:jc w:val="both"/>
-        <w:rPr>
-          <w:szCs w:val="28"/>
-        </w:rPr>
-      </w:pPr>
-      <w:r>
-        <w:rPr>
-          <w:szCs w:val="28"/>
-        </w:rPr>
-        <w:fldChar w:fldCharType="begin"/>
-      </w:r>
-      <w:r>
-        <w:rPr>
-          <w:szCs w:val="28"/>
-        </w:rPr>
-        <w:instrText xml:space="preserve"> MERGEFIELD inspectorname \* MERGEFORMAT </w:instrText>
-      </w:r>
-      <w:r>
-        <w:rPr>
-          <w:szCs w:val="28"/>
-        </w:rPr>
-        <w:fldChar w:fldCharType="separate"/>
-      </w:r>
-      <w:r>
-        <w:rPr>
-          <w:noProof/>
-          <w:szCs w:val="28"/>
-        </w:rPr>
-        <w:t>«inspectorname»</w:t>
-      </w:r>
-      <w:r>
-        <w:rPr>
-          <w:szCs w:val="28"/>
-        </w:rPr>
-        <w:fldChar w:fldCharType="end"/>
-      </w:r>
-      <w:r>
-        <w:rPr>
-          <w:szCs w:val="28"/>
-        </w:rPr>
-        <w:tab/>
-      </w:r>
-      <w:r>
-        <w:rPr>
-          <w:szCs w:val="28"/>
-        </w:rPr>
-        <w:fldChar w:fldCharType="begin"/>
-      </w:r>
-      <w:r>
-        <w:rPr>
-          <w:szCs w:val="28"/>
-        </w:rPr>
-        <w:instrText xml:space="preserve"> MERGEFIELD certcompetency \* MERGEFORMAT </w:instrText>
-      </w:r>
-      <w:r>
-        <w:rPr>
-          <w:szCs w:val="28"/>
-        </w:rPr>
-        <w:fldChar w:fldCharType="separate"/>
-      </w:r>
-      <w:r>
-        <w:rPr>
-          <w:noProof/>
-          <w:szCs w:val="28"/>
-        </w:rPr>
-        <w:t>«certcompetency»</w:t>
-      </w:r>
-      <w:r>
-        <w:rPr>
-          <w:szCs w:val="28"/>
-        </w:rPr>
-        <w:fldChar w:fldCharType="end"/>
-      </w:r>
-    </w:p>
-    <w:p>
-      <w:pPr>
-        <w:jc w:val="both"/>
-        <w:rPr>
-          <w:sz w:val="22"/>
-        </w:rPr>
-      </w:pPr>
-    </w:p>
-    <w:p>
-      <w:pPr>
-        <w:jc w:val="both"/>
-        <w:rPr>
-          <w:sz w:val="20"/>
-        </w:rPr>
-      </w:pPr>
-      <w:r>
-        <w:t xml:space="preserve">For and on behalf of: </w:t>
-      </w:r>
-      <w:r>
-        <w:tab/>
-      </w:r>
-      <w:r>
-        <w:tab/>
-      </w:r>
-      <w:r>
-        <w:tab/>
-      </w:r>
-      <w:r>
-        <w:tab/>
-      </w:r>
-      <w:r>
-        <w:tab/>
-      </w:r>
-      <w:r>
-        <w:tab/>
-        <w:t>Certificate of Competency No.:</w:t>
-      </w:r>
-      <w:r>
-        <w:rPr>
-          <w:sz w:val="20"/>
-        </w:rPr>
-        <w:t xml:space="preserve"> </w:t>
-      </w:r>
-    </w:p>
-    <w:p>
-      <w:pPr>
-        <w:pStyle w:val="BodyText"/>
-        <w:tabs>
-          <w:tab w:val="clear" w:pos="9000"/>
-          <w:tab w:val="left" w:pos="5812"/>
-        </w:tabs>
-        <w:rPr>
-          <w:sz w:val="24"/>
-          <w:szCs w:val="28"/>
-        </w:rPr>
-      </w:pPr>
-      <w:r>
-        <w:rPr>
-          <w:sz w:val="24"/>
-          <w:szCs w:val="28"/>
-        </w:rPr>
-        <w:t xml:space="preserve">Navidad Engineering </w:t>
-      </w:r>
-      <w:proofErr w:type="spellStart"/>
-      <w:r>
-        <w:rPr>
-          <w:sz w:val="24"/>
-          <w:szCs w:val="28"/>
-        </w:rPr>
-        <w:t>Sdn</w:t>
-      </w:r>
-      <w:proofErr w:type="spellEnd"/>
-      <w:r>
-        <w:rPr>
-          <w:sz w:val="24"/>
-          <w:szCs w:val="28"/>
-        </w:rPr>
-        <w:t xml:space="preserve"> </w:t>
-      </w:r>
-      <w:proofErr w:type="spellStart"/>
-      <w:r>
-        <w:rPr>
-          <w:sz w:val="24"/>
-          <w:szCs w:val="28"/>
-        </w:rPr>
-        <w:t>Bhd</w:t>
-      </w:r>
-      <w:proofErr w:type="spellEnd"/>
-      <w:r>
-        <w:rPr>
-          <w:sz w:val="24"/>
-          <w:szCs w:val="28"/>
-        </w:rPr>
-        <w:tab/>
-      </w:r>
-      <w:r>
-        <w:rPr>
-          <w:sz w:val="24"/>
-          <w:szCs w:val="28"/>
-        </w:rPr>
-        <w:fldChar w:fldCharType="begin"/>
-      </w:r>
-      <w:r>
-        <w:rPr>
-          <w:sz w:val="24"/>
-          <w:szCs w:val="28"/>
-        </w:rPr>
-        <w:instrText xml:space="preserve"> MERGEFIELD certnumber \* MERGEFORMAT </w:instrText>
-      </w:r>
-      <w:r>
-        <w:rPr>
-          <w:sz w:val="24"/>
-          <w:szCs w:val="28"/>
-        </w:rPr>
-        <w:fldChar w:fldCharType="separate"/>
+        <w:t>«certnumber»</w:t>
       </w:r>
       <w:r>
         <w:rPr>
@@ -1507,151 +1528,150 @@
           <w:sz w:val="24"/>
           <w:szCs w:val="28"/>
         </w:rPr>
-        <w:t>«certnumber»</w:t>
-      </w:r>
-      <w:r>
-        <w:rPr>
-          <w:noProof/>
+        <w:fldChar w:fldCharType="end"/>
+      </w:r>
+    </w:p>
+    <w:p>
+      <w:pPr>
+        <w:tabs>
+          <w:tab w:val="left" w:pos="9000"/>
+        </w:tabs>
+        <w:jc w:val="both"/>
+        <w:rPr>
+          <w:sz w:val="22"/>
+        </w:rPr>
+      </w:pPr>
+    </w:p>
+    <w:p>
+      <w:pPr>
+        <w:tabs>
+          <w:tab w:val="left" w:pos="9000"/>
+        </w:tabs>
+        <w:jc w:val="both"/>
+      </w:pPr>
+      <w:r>
+        <w:t xml:space="preserve">Address: </w:t>
+      </w:r>
+    </w:p>
+    <w:p>
+      <w:pPr>
+        <w:tabs>
+          <w:tab w:val="left" w:pos="9000"/>
+        </w:tabs>
+        <w:jc w:val="both"/>
+        <w:rPr>
+          <w:szCs w:val="28"/>
+          <w:lang w:val="en-MY"/>
+        </w:rPr>
+      </w:pPr>
+      <w:r>
+        <w:rPr>
+          <w:szCs w:val="28"/>
+          <w:lang w:val="en-MY"/>
+        </w:rPr>
+        <w:t xml:space="preserve">38 </w:t>
+      </w:r>
+      <w:proofErr w:type="spellStart"/>
+      <w:r>
+        <w:rPr>
+          <w:szCs w:val="28"/>
+          <w:lang w:val="en-MY"/>
+        </w:rPr>
+        <w:t>Pesiaran</w:t>
+      </w:r>
+      <w:proofErr w:type="spellEnd"/>
+      <w:r>
+        <w:rPr>
+          <w:szCs w:val="28"/>
+          <w:lang w:val="en-MY"/>
+        </w:rPr>
+        <w:t xml:space="preserve"> </w:t>
+      </w:r>
+      <w:proofErr w:type="spellStart"/>
+      <w:r>
+        <w:rPr>
+          <w:szCs w:val="28"/>
+          <w:lang w:val="en-MY"/>
+        </w:rPr>
+        <w:t>Besi</w:t>
+      </w:r>
+      <w:proofErr w:type="spellEnd"/>
+      <w:r>
+        <w:rPr>
+          <w:szCs w:val="28"/>
+          <w:lang w:val="en-MY"/>
+        </w:rPr>
+        <w:t xml:space="preserve">, </w:t>
+      </w:r>
+    </w:p>
+    <w:p>
+      <w:pPr>
+        <w:tabs>
+          <w:tab w:val="left" w:pos="9000"/>
+        </w:tabs>
+        <w:jc w:val="both"/>
+        <w:rPr>
+          <w:sz w:val="22"/>
+          <w:lang w:val="en-MY"/>
+        </w:rPr>
+      </w:pPr>
+      <w:r>
+        <w:rPr>
+          <w:szCs w:val="28"/>
+          <w:lang w:val="en-MY"/>
+        </w:rPr>
+        <w:t xml:space="preserve">11600 Penang </w:t>
+      </w:r>
+    </w:p>
+    <w:p>
+      <w:pPr>
+        <w:tabs>
+          <w:tab w:val="left" w:pos="9000"/>
+        </w:tabs>
+        <w:jc w:val="both"/>
+        <w:rPr>
+          <w:sz w:val="22"/>
+        </w:rPr>
+      </w:pPr>
+    </w:p>
+    <w:p>
+      <w:pPr>
+        <w:tabs>
+          <w:tab w:val="left" w:pos="9000"/>
+        </w:tabs>
+        <w:jc w:val="both"/>
+        <w:rPr>
+          <w:sz w:val="22"/>
+        </w:rPr>
+      </w:pPr>
+    </w:p>
+    <w:p>
+      <w:pPr>
+        <w:pStyle w:val="BodyText"/>
+        <w:tabs>
+          <w:tab w:val="clear" w:pos="9000"/>
+        </w:tabs>
+      </w:pPr>
+      <w:r>
+        <w:rPr>
           <w:sz w:val="24"/>
           <w:szCs w:val="28"/>
         </w:rPr>
-        <w:fldChar w:fldCharType="end"/>
-      </w:r>
-    </w:p>
-    <w:p>
-      <w:pPr>
-        <w:tabs>
-          <w:tab w:val="left" w:pos="9000"/>
-        </w:tabs>
-        <w:jc w:val="both"/>
-        <w:rPr>
-          <w:sz w:val="22"/>
-        </w:rPr>
-      </w:pPr>
-    </w:p>
-    <w:p>
-      <w:pPr>
-        <w:tabs>
-          <w:tab w:val="left" w:pos="9000"/>
-        </w:tabs>
-        <w:jc w:val="both"/>
-      </w:pPr>
-      <w:r>
-        <w:t xml:space="preserve">Address: </w:t>
-      </w:r>
-    </w:p>
-    <w:p>
-      <w:pPr>
-        <w:tabs>
-          <w:tab w:val="left" w:pos="9000"/>
-        </w:tabs>
-        <w:jc w:val="both"/>
-        <w:rPr>
-          <w:szCs w:val="28"/>
-          <w:lang w:val="en-MY"/>
-        </w:rPr>
-      </w:pPr>
-      <w:r>
-        <w:rPr>
-          <w:szCs w:val="28"/>
-          <w:lang w:val="en-MY"/>
-        </w:rPr>
-        <w:t xml:space="preserve">38 </w:t>
-      </w:r>
-      <w:proofErr w:type="spellStart"/>
-      <w:r>
-        <w:rPr>
-          <w:szCs w:val="28"/>
-          <w:lang w:val="en-MY"/>
-        </w:rPr>
-        <w:t>Pesiaran</w:t>
-      </w:r>
-      <w:proofErr w:type="spellEnd"/>
-      <w:r>
-        <w:rPr>
-          <w:szCs w:val="28"/>
-          <w:lang w:val="en-MY"/>
-        </w:rPr>
-        <w:t xml:space="preserve"> </w:t>
-      </w:r>
-      <w:proofErr w:type="spellStart"/>
-      <w:r>
-        <w:rPr>
-          <w:szCs w:val="28"/>
-          <w:lang w:val="en-MY"/>
-        </w:rPr>
-        <w:t>Besi</w:t>
-      </w:r>
-      <w:proofErr w:type="spellEnd"/>
-      <w:r>
-        <w:rPr>
-          <w:szCs w:val="28"/>
-          <w:lang w:val="en-MY"/>
-        </w:rPr>
-        <w:t xml:space="preserve">, </w:t>
-      </w:r>
-    </w:p>
-    <w:p>
-      <w:pPr>
-        <w:tabs>
-          <w:tab w:val="left" w:pos="9000"/>
-        </w:tabs>
-        <w:jc w:val="both"/>
-        <w:rPr>
-          <w:sz w:val="22"/>
-          <w:lang w:val="en-MY"/>
-        </w:rPr>
-      </w:pPr>
-      <w:r>
-        <w:rPr>
-          <w:szCs w:val="28"/>
-          <w:lang w:val="en-MY"/>
-        </w:rPr>
-        <w:t xml:space="preserve">11600 Penang </w:t>
-      </w:r>
-    </w:p>
-    <w:p>
-      <w:pPr>
-        <w:tabs>
-          <w:tab w:val="left" w:pos="9000"/>
-        </w:tabs>
-        <w:jc w:val="both"/>
-        <w:rPr>
-          <w:sz w:val="22"/>
-        </w:rPr>
-      </w:pPr>
-    </w:p>
-    <w:p>
-      <w:pPr>
-        <w:tabs>
-          <w:tab w:val="left" w:pos="9000"/>
-        </w:tabs>
-        <w:jc w:val="both"/>
-        <w:rPr>
-          <w:sz w:val="22"/>
-        </w:rPr>
-      </w:pPr>
-    </w:p>
-    <w:p>
-      <w:pPr>
-        <w:pStyle w:val="BodyText"/>
-        <w:tabs>
-          <w:tab w:val="clear" w:pos="9000"/>
-        </w:tabs>
-      </w:pPr>
+        <w:t>Signature:</w:t>
+      </w:r>
       <w:r>
         <w:rPr>
           <w:sz w:val="24"/>
           <w:szCs w:val="28"/>
         </w:rPr>
-        <w:t>Signature:</w:t>
+        <w:t xml:space="preserve"> </w:t>
       </w:r>
       <w:r>
         <w:rPr>
           <w:sz w:val="24"/>
           <w:szCs w:val="28"/>
         </w:rPr>
-        <w:t xml:space="preserve"> </w:t>
+        <w:tab/>
       </w:r>
       <w:r>
         <w:rPr>
@@ -1701,53 +1721,33 @@
           <w:szCs w:val="28"/>
         </w:rPr>
         <w:tab/>
-      </w:r>
-      <w:r>
-        <w:rPr>
-          <w:sz w:val="24"/>
-          <w:szCs w:val="28"/>
-        </w:rPr>
-        <w:tab/>
         <w:t>Date:</w:t>
       </w:r>
       <w:r>
         <w:tab/>
       </w:r>
-      <w:r>
-        <w:fldChar w:fldCharType="begin"/>
-      </w:r>
-      <w:r>
-        <w:instrText xml:space="preserve"> MERGEFIELD inspectiondate \* MERGEFORMAT </w:instrText>
-      </w:r>
-      <w:r>
-        <w:fldChar w:fldCharType="separate"/>
-      </w:r>
-      <w:r>
-        <w:rPr>
-          <w:noProof/>
-        </w:rPr>
-        <w:t>«</w:t>
-      </w:r>
-      <w:r>
-        <w:rPr>
-          <w:noProof/>
-          <w:sz w:val="24"/>
-          <w:szCs w:val="28"/>
-        </w:rPr>
-        <w:t>inspectiondate</w:t>
-      </w:r>
-      <w:r>
-        <w:rPr>
-          <w:noProof/>
-        </w:rPr>
-        <w:t>»</w:t>
-      </w:r>
-      <w:r>
-        <w:rPr>
-          <w:noProof/>
-        </w:rPr>
-        <w:fldChar w:fldCharType="end"/>
-      </w:r>
+      <w:fldSimple w:instr=" MERGEFIELD inspectiondate \* MERGEFORMAT ">
+        <w:r>
+          <w:rPr>
+            <w:noProof/>
+          </w:rPr>
+          <w:t>«</w:t>
+        </w:r>
+        <w:r>
+          <w:rPr>
+            <w:noProof/>
+            <w:sz w:val="24"/>
+            <w:szCs w:val="28"/>
+          </w:rPr>
+          <w:t>inspectiondate</w:t>
+        </w:r>
+        <w:r>
+          <w:rPr>
+            <w:noProof/>
+          </w:rPr>
+          <w:t>»</w:t>
+        </w:r>
+      </w:fldSimple>
     </w:p>
     <w:p>
       <w:pPr>
@@ -2071,7 +2071,7 @@
                                 <w:sz w:val="20"/>
                                 <w:szCs w:val="20"/>
                               </w:rPr>
-                              <w:instrText xml:space="preserve"> MERGEFIELD section1issues \* MERGEFORMAT </w:instrText>
+                              <w:instrText xml:space="preserve"> MERGEFIELD section1issue \* MERGEFORMAT </w:instrText>
                             </w:r>
                             <w:r>
                               <w:rPr>
@@ -2086,7 +2086,7 @@
                                 <w:sz w:val="20"/>
                                 <w:szCs w:val="20"/>
                               </w:rPr>
-                              <w:t>«section1issues»</w:t>
+                              <w:t>«section1issue»</w:t>
                             </w:r>
                             <w:r>
                               <w:rPr>
@@ -2141,7 +2141,7 @@
                           <w:sz w:val="20"/>
                           <w:szCs w:val="20"/>
                         </w:rPr>
-                        <w:instrText xml:space="preserve"> MERGEFIELD section1issues \* MERGEFORMAT </w:instrText>
+                        <w:instrText xml:space="preserve"> MERGEFIELD section1issue \* MERGEFORMAT </w:instrText>
                       </w:r>
                       <w:r>
                         <w:rPr>
@@ -2156,7 +2156,7 @@
                           <w:sz w:val="20"/>
                           <w:szCs w:val="20"/>
                         </w:rPr>
-                        <w:t>«section1issues»</w:t>
+                        <w:t>«section1issue»</w:t>
                       </w:r>
                       <w:r>
                         <w:rPr>

</xml_diff>

<commit_message>
updates for jason 261020
</commit_message>
<xml_diff>
--- a/inspectv1/static/images/Blank_Form_I_template.docx
+++ b/inspectv1/static/images/Blank_Form_I_template.docx
@@ -2071,7 +2071,7 @@
                                 <w:sz w:val="20"/>
                                 <w:szCs w:val="20"/>
                               </w:rPr>
-                              <w:instrText xml:space="preserve"> MERGEFIELD section1issue \* MERGEFORMAT </w:instrText>
+                              <w:instrText xml:space="preserve"> MERGEFIELD section1issues \* MERGEFORMAT </w:instrText>
                             </w:r>
                             <w:r>
                               <w:rPr>
@@ -2086,7 +2086,7 @@
                                 <w:sz w:val="20"/>
                                 <w:szCs w:val="20"/>
                               </w:rPr>
-                              <w:t>«section1issue»</w:t>
+                              <w:t>«section1issues»</w:t>
                             </w:r>
                             <w:r>
                               <w:rPr>
@@ -2141,7 +2141,7 @@
                           <w:sz w:val="20"/>
                           <w:szCs w:val="20"/>
                         </w:rPr>
-                        <w:instrText xml:space="preserve"> MERGEFIELD section1issue \* MERGEFORMAT </w:instrText>
+                        <w:instrText xml:space="preserve"> MERGEFIELD section1issues \* MERGEFORMAT </w:instrText>
                       </w:r>
                       <w:r>
                         <w:rPr>
@@ -2156,7 +2156,7 @@
                           <w:sz w:val="20"/>
                           <w:szCs w:val="20"/>
                         </w:rPr>
-                        <w:t>«section1issue»</w:t>
+                        <w:t>«section1issues»</w:t>
                       </w:r>
                       <w:r>
                         <w:rPr>
@@ -2510,7 +2510,7 @@
                                 <w:sz w:val="20"/>
                                 <w:szCs w:val="20"/>
                               </w:rPr>
-                              <w:instrText xml:space="preserve"> MERGEFIELD section2issue \* MERGEFORMAT </w:instrText>
+                              <w:instrText xml:space="preserve"> MERGEFIELD section2issues \* MERGEFORMAT </w:instrText>
                             </w:r>
                             <w:r>
                               <w:rPr>
@@ -2525,7 +2525,7 @@
                                 <w:sz w:val="20"/>
                                 <w:szCs w:val="20"/>
                               </w:rPr>
-                              <w:t>«section2issue»</w:t>
+                              <w:t>«section2issues»</w:t>
                             </w:r>
                             <w:r>
                               <w:rPr>
@@ -2576,7 +2576,7 @@
                           <w:sz w:val="20"/>
                           <w:szCs w:val="20"/>
                         </w:rPr>
-                        <w:instrText xml:space="preserve"> MERGEFIELD section2issue \* MERGEFORMAT </w:instrText>
+                        <w:instrText xml:space="preserve"> MERGEFIELD section2issues \* MERGEFORMAT </w:instrText>
                       </w:r>
                       <w:r>
                         <w:rPr>
@@ -2591,7 +2591,7 @@
                           <w:sz w:val="20"/>
                           <w:szCs w:val="20"/>
                         </w:rPr>
-                        <w:t>«section2issue»</w:t>
+                        <w:t>«section2issues»</w:t>
                       </w:r>
                       <w:r>
                         <w:rPr>
@@ -2965,7 +2965,7 @@
                                 <w:sz w:val="20"/>
                                 <w:szCs w:val="20"/>
                               </w:rPr>
-                              <w:instrText xml:space="preserve"> MERGEFIELD section3issue \* MERGEFORMAT </w:instrText>
+                              <w:instrText xml:space="preserve"> MERGEFIELD section3issues \* MERGEFORMAT </w:instrText>
                             </w:r>
                             <w:r>
                               <w:rPr>
@@ -2980,7 +2980,7 @@
                                 <w:sz w:val="20"/>
                                 <w:szCs w:val="20"/>
                               </w:rPr>
-                              <w:t>«section3issue»</w:t>
+                              <w:t>«section3issues»</w:t>
                             </w:r>
                             <w:r>
                               <w:rPr>
@@ -3031,7 +3031,7 @@
                           <w:sz w:val="20"/>
                           <w:szCs w:val="20"/>
                         </w:rPr>
-                        <w:instrText xml:space="preserve"> MERGEFIELD section3issue \* MERGEFORMAT </w:instrText>
+                        <w:instrText xml:space="preserve"> MERGEFIELD section3issues \* MERGEFORMAT </w:instrText>
                       </w:r>
                       <w:r>
                         <w:rPr>
@@ -3046,7 +3046,7 @@
                           <w:sz w:val="20"/>
                           <w:szCs w:val="20"/>
                         </w:rPr>
-                        <w:t>«section3issue»</w:t>
+                        <w:t>«section3issues»</w:t>
                       </w:r>
                       <w:r>
                         <w:rPr>

</xml_diff>